<commit_message>
Updated Documentation with github link
</commit_message>
<xml_diff>
--- a/DAY-3-HACKATHON-TASK-Nazia-Shoukat.docx
+++ b/DAY-3-HACKATHON-TASK-Nazia-Shoukat.docx
@@ -129,17 +129,7 @@
           <w:sz w:val="32"/>
           <w:szCs w:val="32"/>
         </w:rPr>
-        <w:t xml:space="preserve">API integration is the process of connecting different software applications to communicate and work together. It involves using Application Programming Interfaces (APIs) to allow one system to access the functions and data of another system. This enables seamless data sharing and functionality between applications, enhancing efficiency and automation. For example, integrating a payment gateway API into your website allows customers to make secure payments </w:t>
-      </w:r>
-      <w:bookmarkStart w:id="1" w:name="_GoBack"/>
-      <w:bookmarkEnd w:id="1"/>
-      <w:r>
-        <w:rPr>
-          <w:rFonts w:ascii="Times New Roman" w:eastAsia="Times New Roman" w:hAnsi="Times New Roman" w:cs="Times New Roman"/>
-          <w:sz w:val="32"/>
-          <w:szCs w:val="32"/>
-        </w:rPr>
-        <w:t>directly on your site.</w:t>
+        <w:t>API integration is the process of connecting different software applications to communicate and work together. It involves using Application Programming Interfaces (APIs) to allow one system to access the functions and data of another system. This enables seamless data sharing and functionality between applications, enhancing efficiency and automation. For example, integrating a payment gateway API into your website allows customers to make secure payments directly on your site.</w:t>
       </w:r>
     </w:p>
     <w:p>
@@ -1658,7 +1648,61 @@
       </w:r>
     </w:p>
     <w:p/>
-    <w:p/>
+    <w:p>
+      <w:pPr>
+        <w:rPr>
+          <w:b/>
+          <w:color w:val="2E74B5" w:themeColor="accent1" w:themeShade="BF"/>
+          <w:sz w:val="32"/>
+          <w:szCs w:val="32"/>
+          <w:u w:val="single"/>
+        </w:rPr>
+      </w:pPr>
+      <w:r>
+        <w:rPr>
+          <w:b/>
+          <w:color w:val="2E74B5" w:themeColor="accent1" w:themeShade="BF"/>
+          <w:sz w:val="32"/>
+          <w:szCs w:val="32"/>
+          <w:u w:val="single"/>
+        </w:rPr>
+        <w:t>GITHUB LINK:</w:t>
+      </w:r>
+    </w:p>
+    <w:p>
+      <w:pPr>
+        <w:rPr>
+          <w:b/>
+          <w:color w:val="2E74B5" w:themeColor="accent1" w:themeShade="BF"/>
+          <w:sz w:val="32"/>
+          <w:szCs w:val="32"/>
+          <w:u w:val="single"/>
+        </w:rPr>
+      </w:pPr>
+      <w:r>
+        <w:rPr>
+          <w:b/>
+          <w:color w:val="2E74B5" w:themeColor="accent1" w:themeShade="BF"/>
+          <w:sz w:val="32"/>
+          <w:szCs w:val="32"/>
+          <w:u w:val="single"/>
+        </w:rPr>
+        <w:t>https://github.com/Nazia-naz90/milestone-3-ecommerce-website.git</w:t>
+      </w:r>
+    </w:p>
+    <w:p>
+      <w:pPr>
+        <w:rPr>
+          <w:b/>
+          <w:color w:val="2E74B5" w:themeColor="accent1" w:themeShade="BF"/>
+          <w:sz w:val="32"/>
+          <w:szCs w:val="32"/>
+          <w:u w:val="single"/>
+        </w:rPr>
+      </w:pPr>
+      <w:bookmarkStart w:id="1" w:name="_GoBack"/>
+      <w:bookmarkEnd w:id="1"/>
+    </w:p>
     <w:p>
       <w:pPr>
         <w:rPr>

</xml_diff>